<commit_message>
Add questions in geg 124
</commit_message>
<xml_diff>
--- a/year1/second-semester/geg124/kinetics.docx
+++ b/year1/second-semester/geg124/kinetics.docx
@@ -459,13 +459,7 @@
         <w:rPr>
           <w:rFonts w:ascii="Liberation Sans" w:hAnsi="Liberation Sans"/>
         </w:rPr>
-        <w:t>METHOD OF IMPULSE/</w:t>
-      </w:r>
-      <w:r>
-        <w:rPr>
-          <w:rFonts w:ascii="Liberation Sans" w:hAnsi="Liberation Sans"/>
-        </w:rPr>
-        <w:t>MOMENTUM</w:t>
+        <w:t>METHOD OF IMPULSE/MOMENTUM</w:t>
       </w:r>
     </w:p>
     <w:p>
@@ -2375,6 +2369,1301 @@
         </m:oMath>
       </m:oMathPara>
     </w:p>
+    <w:p>
+      <w:pPr>
+        <w:pStyle w:val="Normal"/>
+        <w:bidi w:val="0"/>
+        <w:jc w:val="left"/>
+        <w:rPr>
+          <w:rFonts w:ascii="Liberation Sans" w:hAnsi="Liberation Sans"/>
+        </w:rPr>
+      </w:pPr>
+      <w:r>
+        <w:rPr>
+          <w:rFonts w:ascii="Liberation Sans" w:hAnsi="Liberation Sans"/>
+        </w:rPr>
+      </w:r>
+    </w:p>
+    <w:p>
+      <w:pPr>
+        <w:pStyle w:val="Normal"/>
+        <w:bidi w:val="0"/>
+        <w:jc w:val="left"/>
+        <w:rPr>
+          <w:rFonts w:ascii="Liberation Sans" w:hAnsi="Liberation Sans"/>
+        </w:rPr>
+      </w:pPr>
+      <w:r>
+        <w:rPr>
+          <w:rFonts w:ascii="Liberation Sans" w:hAnsi="Liberation Sans"/>
+        </w:rPr>
+        <w:t>QUESTIONS</w:t>
+      </w:r>
+    </w:p>
+    <w:p>
+      <w:pPr>
+        <w:pStyle w:val="Normal"/>
+        <w:bidi w:val="0"/>
+        <w:jc w:val="left"/>
+        <w:rPr>
+          <w:rFonts w:ascii="Liberation Sans" w:hAnsi="Liberation Sans"/>
+        </w:rPr>
+      </w:pPr>
+      <w:r>
+        <w:rPr>
+          <w:rFonts w:ascii="Liberation Sans" w:hAnsi="Liberation Sans"/>
+        </w:rPr>
+        <w:t>1. A 20lb collar slides without friction along a vertical rod as shown. The spring attached to the collar has an undeformed length of 4in and a constant of 3lb/in. If the collar is released from rest in position 1. Determine its velocity after it has moved 6in in to position 2</w:t>
+      </w:r>
+    </w:p>
+    <w:p>
+      <w:pPr>
+        <w:pStyle w:val="Normal"/>
+        <w:bidi w:val="0"/>
+        <w:jc w:val="left"/>
+        <w:rPr>
+          <w:rFonts w:ascii="Liberation Sans" w:hAnsi="Liberation Sans"/>
+        </w:rPr>
+      </w:pPr>
+      <w:r>
+        <w:rPr>
+          <w:rFonts w:ascii="Liberation Sans" w:hAnsi="Liberation Sans"/>
+        </w:rPr>
+      </w:r>
+    </w:p>
+    <w:p>
+      <w:pPr>
+        <w:pStyle w:val="Normal"/>
+        <w:bidi w:val="0"/>
+        <w:jc w:val="left"/>
+        <w:rPr>
+          <w:rFonts w:ascii="Liberation Sans" w:hAnsi="Liberation Sans"/>
+        </w:rPr>
+      </w:pPr>
+      <w:r>
+        <w:rPr>
+          <w:rFonts w:ascii="Liberation Sans" w:hAnsi="Liberation Sans"/>
+        </w:rPr>
+        <w:t>Writing out values</w:t>
+      </w:r>
+    </w:p>
+    <w:p>
+      <w:pPr>
+        <w:pStyle w:val="Normal"/>
+        <w:bidi w:val="0"/>
+        <w:jc w:val="left"/>
+        <w:rPr>
+          <w:rFonts w:ascii="Liberation Sans" w:hAnsi="Liberation Sans"/>
+        </w:rPr>
+      </w:pPr>
+      <w:r>
+        <w:rPr>
+          <w:rFonts w:ascii="Liberation Sans" w:hAnsi="Liberation Sans"/>
+        </w:rPr>
+        <w:t>Force constant, k = 3</w:t>
+      </w:r>
+    </w:p>
+    <w:p>
+      <w:pPr>
+        <w:pStyle w:val="Normal"/>
+        <w:bidi w:val="0"/>
+        <w:jc w:val="left"/>
+        <w:rPr>
+          <w:rFonts w:ascii="Liberation Sans" w:hAnsi="Liberation Sans"/>
+        </w:rPr>
+      </w:pPr>
+      <w:r>
+        <w:rPr>
+          <w:rFonts w:ascii="Liberation Sans" w:hAnsi="Liberation Sans"/>
+        </w:rPr>
+        <w:t>x_o = 4in</w:t>
+      </w:r>
+    </w:p>
+    <w:p>
+      <w:pPr>
+        <w:pStyle w:val="Normal"/>
+        <w:bidi w:val="0"/>
+        <w:jc w:val="left"/>
+        <w:rPr>
+          <w:rFonts w:ascii="Liberation Sans" w:hAnsi="Liberation Sans"/>
+        </w:rPr>
+      </w:pPr>
+      <w:r>
+        <w:rPr>
+          <w:rFonts w:ascii="Liberation Sans" w:hAnsi="Liberation Sans"/>
+        </w:rPr>
+        <w:t>x_i = 8in</w:t>
+      </w:r>
+    </w:p>
+    <w:p>
+      <w:pPr>
+        <w:pStyle w:val="Normal"/>
+        <w:bidi w:val="0"/>
+        <w:jc w:val="left"/>
+        <w:rPr>
+          <w:rFonts w:ascii="Liberation Sans" w:hAnsi="Liberation Sans"/>
+        </w:rPr>
+      </w:pPr>
+      <w:r>
+        <w:rPr>
+          <w:rFonts w:ascii="Liberation Sans" w:hAnsi="Liberation Sans"/>
+        </w:rPr>
+        <w:t>At point 1.</w:t>
+      </w:r>
+    </w:p>
+    <w:p>
+      <w:pPr>
+        <w:pStyle w:val="Normal"/>
+        <w:bidi w:val="0"/>
+        <w:jc w:val="left"/>
+        <w:rPr>
+          <w:rFonts w:ascii="Liberation Sans" w:hAnsi="Liberation Sans"/>
+        </w:rPr>
+      </w:pPr>
+      <w:r>
+        <w:rPr>
+          <w:rFonts w:ascii="Liberation Sans" w:hAnsi="Liberation Sans"/>
+        </w:rPr>
+      </w:r>
+      <m:oMathPara xmlns:m="http://schemas.openxmlformats.org/officeDocument/2006/math">
+        <m:oMathParaPr>
+          <m:jc m:val="left"/>
+        </m:oMathParaPr>
+        <m:oMath>
+          <m:r>
+            <w:rPr>
+              <w:rFonts w:ascii="Cambria Math" w:hAnsi="Cambria Math"/>
+            </w:rPr>
+            <m:t xml:space="preserve">Total</m:t>
+          </m:r>
+          <m:r>
+            <w:rPr>
+              <w:rFonts w:ascii="Cambria Math" w:hAnsi="Cambria Math"/>
+            </w:rPr>
+            <m:t xml:space="preserve">Energy</m:t>
+          </m:r>
+          <m:r>
+            <w:rPr>
+              <w:rFonts w:ascii="Cambria Math" w:hAnsi="Cambria Math"/>
+            </w:rPr>
+            <m:t xml:space="preserve">=</m:t>
+          </m:r>
+          <m:r>
+            <w:rPr>
+              <w:rFonts w:ascii="Cambria Math" w:hAnsi="Cambria Math"/>
+            </w:rPr>
+            <m:t xml:space="preserve">KE</m:t>
+          </m:r>
+          <m:r>
+            <w:rPr>
+              <w:rFonts w:ascii="Cambria Math" w:hAnsi="Cambria Math"/>
+            </w:rPr>
+            <m:t xml:space="preserve">+</m:t>
+          </m:r>
+          <m:r>
+            <w:rPr>
+              <w:rFonts w:ascii="Cambria Math" w:hAnsi="Cambria Math"/>
+            </w:rPr>
+            <m:t xml:space="preserve">PE</m:t>
+          </m:r>
+        </m:oMath>
+      </m:oMathPara>
+    </w:p>
+    <w:p>
+      <w:pPr>
+        <w:pStyle w:val="Normal"/>
+        <w:bidi w:val="0"/>
+        <w:jc w:val="left"/>
+        <w:rPr>
+          <w:rFonts w:ascii="Liberation Sans" w:hAnsi="Liberation Sans"/>
+        </w:rPr>
+      </w:pPr>
+      <w:r>
+        <w:rPr>
+          <w:rFonts w:ascii="Liberation Sans" w:hAnsi="Liberation Sans"/>
+        </w:rPr>
+      </w:r>
+      <m:oMathPara xmlns:m="http://schemas.openxmlformats.org/officeDocument/2006/math">
+        <m:oMathParaPr>
+          <m:jc m:val="left"/>
+        </m:oMathParaPr>
+        <m:oMath>
+          <m:r>
+            <w:rPr>
+              <w:rFonts w:ascii="Cambria Math" w:hAnsi="Cambria Math"/>
+            </w:rPr>
+            <m:t xml:space="preserve">=</m:t>
+          </m:r>
+          <m:r>
+            <w:rPr>
+              <w:rFonts w:ascii="Cambria Math" w:hAnsi="Cambria Math"/>
+            </w:rPr>
+            <m:t xml:space="preserve">0</m:t>
+          </m:r>
+          <m:r>
+            <w:rPr>
+              <w:rFonts w:ascii="Cambria Math" w:hAnsi="Cambria Math"/>
+            </w:rPr>
+            <m:t xml:space="preserve">+</m:t>
+          </m:r>
+          <m:r>
+            <w:rPr>
+              <w:rFonts w:ascii="Cambria Math" w:hAnsi="Cambria Math"/>
+            </w:rPr>
+            <m:t xml:space="preserve">PE</m:t>
+          </m:r>
+        </m:oMath>
+      </m:oMathPara>
+    </w:p>
+    <w:p>
+      <w:pPr>
+        <w:pStyle w:val="Normal"/>
+        <w:bidi w:val="0"/>
+        <w:jc w:val="left"/>
+        <w:rPr>
+          <w:rFonts w:ascii="Liberation Sans" w:hAnsi="Liberation Sans"/>
+        </w:rPr>
+      </w:pPr>
+      <w:r>
+        <w:rPr>
+          <w:rFonts w:ascii="Liberation Sans" w:hAnsi="Liberation Sans"/>
+        </w:rPr>
+      </w:r>
+      <m:oMathPara xmlns:m="http://schemas.openxmlformats.org/officeDocument/2006/math">
+        <m:oMathParaPr>
+          <m:jc m:val="left"/>
+        </m:oMathParaPr>
+        <m:oMath>
+          <m:sSub>
+            <m:e>
+              <m:r>
+                <w:rPr>
+                  <w:rFonts w:ascii="Cambria Math" w:hAnsi="Cambria Math"/>
+                </w:rPr>
+                <m:t xml:space="preserve">PE</m:t>
+              </m:r>
+            </m:e>
+            <m:sub>
+              <m:r>
+                <w:rPr>
+                  <w:rFonts w:ascii="Cambria Math" w:hAnsi="Cambria Math"/>
+                </w:rPr>
+                <m:t xml:space="preserve">1</m:t>
+              </m:r>
+            </m:sub>
+          </m:sSub>
+          <m:r>
+            <w:rPr>
+              <w:rFonts w:ascii="Cambria Math" w:hAnsi="Cambria Math"/>
+            </w:rPr>
+            <m:t xml:space="preserve">=</m:t>
+          </m:r>
+          <m:sSub>
+            <m:e>
+              <m:sSub>
+                <m:e>
+                  <m:r>
+                    <w:rPr>
+                      <w:rFonts w:ascii="Cambria Math" w:hAnsi="Cambria Math"/>
+                    </w:rPr>
+                    <m:t xml:space="preserve">PE</m:t>
+                  </m:r>
+                </m:e>
+                <m:sub>
+                  <m:r>
+                    <w:rPr>
+                      <w:rFonts w:ascii="Cambria Math" w:hAnsi="Cambria Math"/>
+                    </w:rPr>
+                    <m:t xml:space="preserve">g</m:t>
+                  </m:r>
+                </m:sub>
+              </m:sSub>
+            </m:e>
+            <m:sub>
+              <m:r>
+                <w:rPr>
+                  <w:rFonts w:ascii="Cambria Math" w:hAnsi="Cambria Math"/>
+                </w:rPr>
+                <m:t xml:space="preserve">1</m:t>
+              </m:r>
+            </m:sub>
+          </m:sSub>
+          <m:r>
+            <w:rPr>
+              <w:rFonts w:ascii="Cambria Math" w:hAnsi="Cambria Math"/>
+            </w:rPr>
+            <m:t xml:space="preserve">+</m:t>
+          </m:r>
+          <m:sSub>
+            <m:e>
+              <m:sSub>
+                <m:e>
+                  <m:r>
+                    <w:rPr>
+                      <w:rFonts w:ascii="Cambria Math" w:hAnsi="Cambria Math"/>
+                    </w:rPr>
+                    <m:t xml:space="preserve">PE</m:t>
+                  </m:r>
+                </m:e>
+                <m:sub>
+                  <m:r>
+                    <w:rPr>
+                      <w:rFonts w:ascii="Cambria Math" w:hAnsi="Cambria Math"/>
+                    </w:rPr>
+                    <m:t xml:space="preserve">e</m:t>
+                  </m:r>
+                </m:sub>
+              </m:sSub>
+            </m:e>
+            <m:sub>
+              <m:r>
+                <w:rPr>
+                  <w:rFonts w:ascii="Cambria Math" w:hAnsi="Cambria Math"/>
+                </w:rPr>
+                <m:t xml:space="preserve">1</m:t>
+              </m:r>
+            </m:sub>
+          </m:sSub>
+        </m:oMath>
+      </m:oMathPara>
+    </w:p>
+    <w:p>
+      <w:pPr>
+        <w:pStyle w:val="Normal"/>
+        <w:bidi w:val="0"/>
+        <w:jc w:val="left"/>
+        <w:rPr>
+          <w:rFonts w:ascii="Liberation Sans" w:hAnsi="Liberation Sans"/>
+        </w:rPr>
+      </w:pPr>
+      <w:r>
+        <w:rPr>
+          <w:rFonts w:ascii="Liberation Sans" w:hAnsi="Liberation Sans"/>
+        </w:rPr>
+      </w:r>
+      <m:oMathPara xmlns:m="http://schemas.openxmlformats.org/officeDocument/2006/math">
+        <m:oMathParaPr>
+          <m:jc m:val="left"/>
+        </m:oMathParaPr>
+        <m:oMath>
+          <m:sSub>
+            <m:e>
+              <m:sSub>
+                <m:e>
+                  <m:r>
+                    <w:rPr>
+                      <w:rFonts w:ascii="Cambria Math" w:hAnsi="Cambria Math"/>
+                    </w:rPr>
+                    <m:t xml:space="preserve">PE</m:t>
+                  </m:r>
+                </m:e>
+                <m:sub>
+                  <m:r>
+                    <w:rPr>
+                      <w:rFonts w:ascii="Cambria Math" w:hAnsi="Cambria Math"/>
+                    </w:rPr>
+                    <m:t xml:space="preserve">g</m:t>
+                  </m:r>
+                </m:sub>
+              </m:sSub>
+            </m:e>
+            <m:sub>
+              <m:r>
+                <w:rPr>
+                  <w:rFonts w:ascii="Cambria Math" w:hAnsi="Cambria Math"/>
+                </w:rPr>
+                <m:t xml:space="preserve">1</m:t>
+              </m:r>
+            </m:sub>
+          </m:sSub>
+          <m:r>
+            <w:rPr>
+              <w:rFonts w:ascii="Cambria Math" w:hAnsi="Cambria Math"/>
+            </w:rPr>
+            <m:t xml:space="preserve">=</m:t>
+          </m:r>
+          <m:r>
+            <w:rPr>
+              <w:rFonts w:ascii="Cambria Math" w:hAnsi="Cambria Math"/>
+            </w:rPr>
+            <m:t xml:space="preserve">mgh</m:t>
+          </m:r>
+          <m:r>
+            <w:rPr>
+              <w:rFonts w:ascii="Cambria Math" w:hAnsi="Cambria Math"/>
+            </w:rPr>
+            <m:t xml:space="preserve">=</m:t>
+          </m:r>
+          <m:r>
+            <w:rPr>
+              <w:rFonts w:ascii="Cambria Math" w:hAnsi="Cambria Math"/>
+            </w:rPr>
+            <m:t xml:space="preserve">Wh</m:t>
+          </m:r>
+          <m:r>
+            <w:rPr>
+              <w:rFonts w:ascii="Cambria Math" w:hAnsi="Cambria Math"/>
+            </w:rPr>
+            <m:t xml:space="preserve">=</m:t>
+          </m:r>
+          <m:r>
+            <w:rPr>
+              <w:rFonts w:ascii="Cambria Math" w:hAnsi="Cambria Math"/>
+            </w:rPr>
+            <m:t xml:space="preserve">20</m:t>
+          </m:r>
+          <m:r>
+            <w:rPr>
+              <w:rFonts w:ascii="Cambria Math" w:hAnsi="Cambria Math"/>
+            </w:rPr>
+            <m:t xml:space="preserve">×</m:t>
+          </m:r>
+          <m:r>
+            <w:rPr>
+              <w:rFonts w:ascii="Cambria Math" w:hAnsi="Cambria Math"/>
+            </w:rPr>
+            <m:t xml:space="preserve">6</m:t>
+          </m:r>
+          <m:r>
+            <w:rPr>
+              <w:rFonts w:ascii="Cambria Math" w:hAnsi="Cambria Math"/>
+            </w:rPr>
+            <m:t xml:space="preserve">=</m:t>
+          </m:r>
+          <m:r>
+            <w:rPr>
+              <w:rFonts w:ascii="Cambria Math" w:hAnsi="Cambria Math"/>
+            </w:rPr>
+            <m:t xml:space="preserve">120</m:t>
+          </m:r>
+          <m:r>
+            <w:rPr>
+              <w:rFonts w:ascii="Cambria Math" w:hAnsi="Cambria Math"/>
+            </w:rPr>
+            <m:t xml:space="preserve">lb</m:t>
+          </m:r>
+          <m:r>
+            <w:rPr>
+              <w:rFonts w:ascii="Cambria Math" w:hAnsi="Cambria Math"/>
+            </w:rPr>
+            <m:t xml:space="preserve">i</m:t>
+          </m:r>
+          <m:r>
+            <w:rPr>
+              <w:rFonts w:ascii="Cambria Math" w:hAnsi="Cambria Math"/>
+            </w:rPr>
+            <m:t xml:space="preserve">n</m:t>
+          </m:r>
+        </m:oMath>
+      </m:oMathPara>
+    </w:p>
+    <w:p>
+      <w:pPr>
+        <w:pStyle w:val="Normal"/>
+        <w:bidi w:val="0"/>
+        <w:jc w:val="left"/>
+        <w:rPr>
+          <w:rFonts w:ascii="Liberation Sans" w:hAnsi="Liberation Sans"/>
+        </w:rPr>
+      </w:pPr>
+      <w:r>
+        <w:rPr>
+          <w:rFonts w:ascii="Liberation Sans" w:hAnsi="Liberation Sans"/>
+        </w:rPr>
+      </w:r>
+      <m:oMathPara xmlns:m="http://schemas.openxmlformats.org/officeDocument/2006/math">
+        <m:oMathParaPr>
+          <m:jc m:val="left"/>
+        </m:oMathParaPr>
+        <m:oMath>
+          <m:sSub>
+            <m:e>
+              <m:r>
+                <w:rPr>
+                  <w:rFonts w:ascii="Cambria Math" w:hAnsi="Cambria Math"/>
+                </w:rPr>
+                <m:t xml:space="preserve">PE</m:t>
+              </m:r>
+            </m:e>
+            <m:sub>
+              <m:r>
+                <w:rPr>
+                  <w:rFonts w:ascii="Cambria Math" w:hAnsi="Cambria Math"/>
+                </w:rPr>
+                <m:t xml:space="preserve">g</m:t>
+              </m:r>
+            </m:sub>
+          </m:sSub>
+          <m:r>
+            <w:rPr>
+              <w:rFonts w:ascii="Cambria Math" w:hAnsi="Cambria Math"/>
+            </w:rPr>
+            <m:t xml:space="preserve">=</m:t>
+          </m:r>
+          <m:r>
+            <w:rPr>
+              <w:rFonts w:ascii="Cambria Math" w:hAnsi="Cambria Math"/>
+            </w:rPr>
+            <m:t xml:space="preserve">10</m:t>
+          </m:r>
+          <m:r>
+            <w:rPr>
+              <w:rFonts w:ascii="Cambria Math" w:hAnsi="Cambria Math"/>
+            </w:rPr>
+            <m:t xml:space="preserve">lb</m:t>
+          </m:r>
+          <m:r>
+            <w:rPr>
+              <w:rFonts w:ascii="Cambria Math" w:hAnsi="Cambria Math"/>
+            </w:rPr>
+            <m:t xml:space="preserve">ft</m:t>
+          </m:r>
+        </m:oMath>
+      </m:oMathPara>
+    </w:p>
+    <w:p>
+      <w:pPr>
+        <w:pStyle w:val="Normal"/>
+        <w:bidi w:val="0"/>
+        <w:jc w:val="left"/>
+        <w:rPr>
+          <w:rFonts w:ascii="Liberation Sans" w:hAnsi="Liberation Sans"/>
+        </w:rPr>
+      </w:pPr>
+      <w:r>
+        <w:rPr>
+          <w:rFonts w:ascii="Liberation Sans" w:hAnsi="Liberation Sans"/>
+        </w:rPr>
+      </w:r>
+      <m:oMathPara xmlns:m="http://schemas.openxmlformats.org/officeDocument/2006/math">
+        <m:oMathParaPr>
+          <m:jc m:val="left"/>
+        </m:oMathParaPr>
+        <m:oMath>
+          <m:sSub>
+            <m:e>
+              <m:r>
+                <w:rPr>
+                  <w:rFonts w:ascii="Cambria Math" w:hAnsi="Cambria Math"/>
+                </w:rPr>
+                <m:t xml:space="preserve">PE</m:t>
+              </m:r>
+            </m:e>
+            <m:sub>
+              <m:r>
+                <w:rPr>
+                  <w:rFonts w:ascii="Cambria Math" w:hAnsi="Cambria Math"/>
+                </w:rPr>
+                <m:t xml:space="preserve">e</m:t>
+              </m:r>
+            </m:sub>
+          </m:sSub>
+          <m:r>
+            <w:rPr>
+              <w:rFonts w:ascii="Cambria Math" w:hAnsi="Cambria Math"/>
+            </w:rPr>
+            <m:t xml:space="preserve">=</m:t>
+          </m:r>
+          <m:f>
+            <m:num>
+              <m:r>
+                <w:rPr>
+                  <w:rFonts w:ascii="Cambria Math" w:hAnsi="Cambria Math"/>
+                </w:rPr>
+                <m:t xml:space="preserve">1</m:t>
+              </m:r>
+            </m:num>
+            <m:den>
+              <m:r>
+                <w:rPr>
+                  <w:rFonts w:ascii="Cambria Math" w:hAnsi="Cambria Math"/>
+                </w:rPr>
+                <m:t xml:space="preserve">2</m:t>
+              </m:r>
+            </m:den>
+          </m:f>
+          <m:r>
+            <w:rPr>
+              <w:rFonts w:ascii="Cambria Math" w:hAnsi="Cambria Math"/>
+            </w:rPr>
+            <m:t xml:space="preserve">k</m:t>
+          </m:r>
+          <m:sSup>
+            <m:e>
+              <m:r>
+                <w:rPr>
+                  <w:rFonts w:ascii="Cambria Math" w:hAnsi="Cambria Math"/>
+                </w:rPr>
+                <m:t xml:space="preserve">e</m:t>
+              </m:r>
+            </m:e>
+            <m:sup>
+              <m:r>
+                <w:rPr>
+                  <w:rFonts w:ascii="Cambria Math" w:hAnsi="Cambria Math"/>
+                </w:rPr>
+                <m:t xml:space="preserve">2</m:t>
+              </m:r>
+            </m:sup>
+          </m:sSup>
+        </m:oMath>
+      </m:oMathPara>
+    </w:p>
+    <w:p>
+      <w:pPr>
+        <w:pStyle w:val="Normal"/>
+        <w:bidi w:val="0"/>
+        <w:jc w:val="left"/>
+        <w:rPr>
+          <w:rFonts w:ascii="Liberation Sans" w:hAnsi="Liberation Sans"/>
+        </w:rPr>
+      </w:pPr>
+      <w:r>
+        <w:rPr>
+          <w:rFonts w:ascii="Liberation Sans" w:hAnsi="Liberation Sans"/>
+        </w:rPr>
+      </w:r>
+      <m:oMathPara xmlns:m="http://schemas.openxmlformats.org/officeDocument/2006/math">
+        <m:oMathParaPr>
+          <m:jc m:val="left"/>
+        </m:oMathParaPr>
+        <m:oMath>
+          <m:r>
+            <w:rPr>
+              <w:rFonts w:ascii="Cambria Math" w:hAnsi="Cambria Math"/>
+            </w:rPr>
+            <m:t xml:space="preserve">e</m:t>
+          </m:r>
+          <m:r>
+            <w:rPr>
+              <w:rFonts w:ascii="Cambria Math" w:hAnsi="Cambria Math"/>
+            </w:rPr>
+            <m:t xml:space="preserve">=</m:t>
+          </m:r>
+          <m:sSub>
+            <m:e>
+              <m:r>
+                <w:rPr>
+                  <w:rFonts w:ascii="Cambria Math" w:hAnsi="Cambria Math"/>
+                </w:rPr>
+                <m:t xml:space="preserve">x</m:t>
+              </m:r>
+            </m:e>
+            <m:sub>
+              <m:r>
+                <w:rPr>
+                  <w:rFonts w:ascii="Cambria Math" w:hAnsi="Cambria Math"/>
+                </w:rPr>
+                <m:t xml:space="preserve">i</m:t>
+              </m:r>
+            </m:sub>
+          </m:sSub>
+          <m:r>
+            <w:rPr>
+              <w:rFonts w:ascii="Cambria Math" w:hAnsi="Cambria Math"/>
+            </w:rPr>
+            <m:t xml:space="preserve">−</m:t>
+          </m:r>
+          <m:sSub>
+            <m:e>
+              <m:r>
+                <w:rPr>
+                  <w:rFonts w:ascii="Cambria Math" w:hAnsi="Cambria Math"/>
+                </w:rPr>
+                <m:t xml:space="preserve">x</m:t>
+              </m:r>
+            </m:e>
+            <m:sub>
+              <m:r>
+                <w:rPr>
+                  <w:rFonts w:ascii="Cambria Math" w:hAnsi="Cambria Math"/>
+                </w:rPr>
+                <m:t xml:space="preserve">o</m:t>
+              </m:r>
+            </m:sub>
+          </m:sSub>
+        </m:oMath>
+      </m:oMathPara>
+    </w:p>
+    <w:p>
+      <w:pPr>
+        <w:pStyle w:val="Normal"/>
+        <w:bidi w:val="0"/>
+        <w:jc w:val="left"/>
+        <w:rPr>
+          <w:rFonts w:ascii="Liberation Sans" w:hAnsi="Liberation Sans"/>
+        </w:rPr>
+      </w:pPr>
+      <w:r>
+        <w:rPr>
+          <w:rFonts w:ascii="Liberation Sans" w:hAnsi="Liberation Sans"/>
+        </w:rPr>
+      </w:r>
+      <m:oMathPara xmlns:m="http://schemas.openxmlformats.org/officeDocument/2006/math">
+        <m:oMathParaPr>
+          <m:jc m:val="left"/>
+        </m:oMathParaPr>
+        <m:oMath>
+          <m:r>
+            <w:rPr>
+              <w:rFonts w:ascii="Cambria Math" w:hAnsi="Cambria Math"/>
+            </w:rPr>
+            <m:t xml:space="preserve">e</m:t>
+          </m:r>
+          <m:r>
+            <w:rPr>
+              <w:rFonts w:ascii="Cambria Math" w:hAnsi="Cambria Math"/>
+            </w:rPr>
+            <m:t xml:space="preserve">=</m:t>
+          </m:r>
+          <m:r>
+            <w:rPr>
+              <w:rFonts w:ascii="Cambria Math" w:hAnsi="Cambria Math"/>
+            </w:rPr>
+            <m:t xml:space="preserve">8</m:t>
+          </m:r>
+          <m:r>
+            <w:rPr>
+              <w:rFonts w:ascii="Cambria Math" w:hAnsi="Cambria Math"/>
+            </w:rPr>
+            <m:t xml:space="preserve">–</m:t>
+          </m:r>
+          <m:r>
+            <w:rPr>
+              <w:rFonts w:ascii="Cambria Math" w:hAnsi="Cambria Math"/>
+            </w:rPr>
+            <m:t xml:space="preserve">4</m:t>
+          </m:r>
+          <m:r>
+            <w:rPr>
+              <w:rFonts w:ascii="Cambria Math" w:hAnsi="Cambria Math"/>
+            </w:rPr>
+            <m:t xml:space="preserve">=</m:t>
+          </m:r>
+          <m:r>
+            <w:rPr>
+              <w:rFonts w:ascii="Cambria Math" w:hAnsi="Cambria Math"/>
+            </w:rPr>
+            <m:t xml:space="preserve">4</m:t>
+          </m:r>
+          <m:r>
+            <w:rPr>
+              <w:rFonts w:ascii="Cambria Math" w:hAnsi="Cambria Math"/>
+            </w:rPr>
+            <m:t xml:space="preserve">inch</m:t>
+          </m:r>
+        </m:oMath>
+      </m:oMathPara>
+    </w:p>
+    <w:p>
+      <w:pPr>
+        <w:pStyle w:val="Normal"/>
+        <w:bidi w:val="0"/>
+        <w:jc w:val="left"/>
+        <w:rPr>
+          <w:rFonts w:ascii="Liberation Sans" w:hAnsi="Liberation Sans"/>
+        </w:rPr>
+      </w:pPr>
+      <w:r>
+        <w:rPr>
+          <w:rFonts w:ascii="Liberation Sans" w:hAnsi="Liberation Sans"/>
+        </w:rPr>
+      </w:r>
+      <m:oMathPara xmlns:m="http://schemas.openxmlformats.org/officeDocument/2006/math">
+        <m:oMathParaPr>
+          <m:jc m:val="left"/>
+        </m:oMathParaPr>
+        <m:oMath>
+          <m:sSub>
+            <m:e>
+              <m:r>
+                <w:rPr>
+                  <w:rFonts w:ascii="Cambria Math" w:hAnsi="Cambria Math"/>
+                </w:rPr>
+                <m:t xml:space="preserve">PE</m:t>
+              </m:r>
+            </m:e>
+            <m:sub>
+              <m:r>
+                <w:rPr>
+                  <w:rFonts w:ascii="Cambria Math" w:hAnsi="Cambria Math"/>
+                </w:rPr>
+                <m:t xml:space="preserve">e</m:t>
+              </m:r>
+            </m:sub>
+          </m:sSub>
+          <m:r>
+            <w:rPr>
+              <w:rFonts w:ascii="Cambria Math" w:hAnsi="Cambria Math"/>
+            </w:rPr>
+            <m:t xml:space="preserve">=</m:t>
+          </m:r>
+          <m:f>
+            <m:num>
+              <m:r>
+                <w:rPr>
+                  <w:rFonts w:ascii="Cambria Math" w:hAnsi="Cambria Math"/>
+                </w:rPr>
+                <m:t xml:space="preserve">1</m:t>
+              </m:r>
+            </m:num>
+            <m:den>
+              <m:r>
+                <w:rPr>
+                  <w:rFonts w:ascii="Cambria Math" w:hAnsi="Cambria Math"/>
+                </w:rPr>
+                <m:t xml:space="preserve">2</m:t>
+              </m:r>
+            </m:den>
+          </m:f>
+          <m:r>
+            <w:rPr>
+              <w:rFonts w:ascii="Cambria Math" w:hAnsi="Cambria Math"/>
+            </w:rPr>
+            <m:t xml:space="preserve">×</m:t>
+          </m:r>
+          <m:r>
+            <w:rPr>
+              <w:rFonts w:ascii="Cambria Math" w:hAnsi="Cambria Math"/>
+            </w:rPr>
+            <m:t xml:space="preserve">3</m:t>
+          </m:r>
+          <m:r>
+            <w:rPr>
+              <w:rFonts w:ascii="Cambria Math" w:hAnsi="Cambria Math"/>
+            </w:rPr>
+            <m:t xml:space="preserve">×</m:t>
+          </m:r>
+          <m:sSup>
+            <m:e>
+              <m:r>
+                <w:rPr>
+                  <w:rFonts w:ascii="Cambria Math" w:hAnsi="Cambria Math"/>
+                </w:rPr>
+                <m:t xml:space="preserve">4</m:t>
+              </m:r>
+            </m:e>
+            <m:sup>
+              <m:r>
+                <w:rPr>
+                  <w:rFonts w:ascii="Cambria Math" w:hAnsi="Cambria Math"/>
+                </w:rPr>
+                <m:t xml:space="preserve">2</m:t>
+              </m:r>
+            </m:sup>
+          </m:sSup>
+        </m:oMath>
+      </m:oMathPara>
+    </w:p>
+    <w:p>
+      <w:pPr>
+        <w:pStyle w:val="Normal"/>
+        <w:bidi w:val="0"/>
+        <w:jc w:val="left"/>
+        <w:rPr>
+          <w:rFonts w:ascii="Liberation Sans" w:hAnsi="Liberation Sans"/>
+        </w:rPr>
+      </w:pPr>
+      <w:r>
+        <w:rPr>
+          <w:rFonts w:ascii="Liberation Sans" w:hAnsi="Liberation Sans"/>
+        </w:rPr>
+      </w:r>
+      <m:oMathPara xmlns:m="http://schemas.openxmlformats.org/officeDocument/2006/math">
+        <m:oMathParaPr>
+          <m:jc m:val="left"/>
+        </m:oMathParaPr>
+        <m:oMath>
+          <m:sSub>
+            <m:e>
+              <m:r>
+                <w:rPr>
+                  <w:rFonts w:ascii="Cambria Math" w:hAnsi="Cambria Math"/>
+                </w:rPr>
+                <m:t xml:space="preserve">PE</m:t>
+              </m:r>
+            </m:e>
+            <m:sub>
+              <m:r>
+                <w:rPr>
+                  <w:rFonts w:ascii="Cambria Math" w:hAnsi="Cambria Math"/>
+                </w:rPr>
+                <m:t xml:space="preserve">e</m:t>
+              </m:r>
+            </m:sub>
+          </m:sSub>
+          <m:r>
+            <w:rPr>
+              <w:rFonts w:ascii="Cambria Math" w:hAnsi="Cambria Math"/>
+            </w:rPr>
+            <m:t xml:space="preserve">=</m:t>
+          </m:r>
+          <m:r>
+            <w:rPr>
+              <w:rFonts w:ascii="Cambria Math" w:hAnsi="Cambria Math"/>
+            </w:rPr>
+            <m:t xml:space="preserve">24</m:t>
+          </m:r>
+          <m:r>
+            <w:rPr>
+              <w:rFonts w:ascii="Cambria Math" w:hAnsi="Cambria Math"/>
+            </w:rPr>
+            <m:t xml:space="preserve">lb</m:t>
+          </m:r>
+          <m:r>
+            <w:rPr>
+              <w:rFonts w:ascii="Cambria Math" w:hAnsi="Cambria Math"/>
+            </w:rPr>
+            <m:t xml:space="preserve">inch</m:t>
+          </m:r>
+        </m:oMath>
+      </m:oMathPara>
+    </w:p>
+    <w:p>
+      <w:pPr>
+        <w:pStyle w:val="Normal"/>
+        <w:bidi w:val="0"/>
+        <w:jc w:val="left"/>
+        <w:rPr>
+          <w:rFonts w:ascii="Liberation Sans" w:hAnsi="Liberation Sans"/>
+        </w:rPr>
+      </w:pPr>
+      <w:r>
+        <w:rPr>
+          <w:rFonts w:ascii="Liberation Sans" w:hAnsi="Liberation Sans"/>
+        </w:rPr>
+      </w:r>
+      <m:oMathPara xmlns:m="http://schemas.openxmlformats.org/officeDocument/2006/math">
+        <m:oMathParaPr>
+          <m:jc m:val="left"/>
+        </m:oMathParaPr>
+        <m:oMath>
+          <m:r>
+            <w:rPr>
+              <w:rFonts w:ascii="Cambria Math" w:hAnsi="Cambria Math"/>
+            </w:rPr>
+            <m:t xml:space="preserve">12</m:t>
+          </m:r>
+          <m:r>
+            <w:rPr>
+              <w:rFonts w:ascii="Cambria Math" w:hAnsi="Cambria Math"/>
+            </w:rPr>
+            <m:t xml:space="preserve">inch</m:t>
+          </m:r>
+          <m:r>
+            <w:rPr>
+              <w:rFonts w:ascii="Cambria Math" w:hAnsi="Cambria Math"/>
+            </w:rPr>
+            <m:t xml:space="preserve">=</m:t>
+          </m:r>
+          <m:r>
+            <w:rPr>
+              <w:rFonts w:ascii="Cambria Math" w:hAnsi="Cambria Math"/>
+            </w:rPr>
+            <m:t xml:space="preserve">1</m:t>
+          </m:r>
+          <m:r>
+            <w:rPr>
+              <w:rFonts w:ascii="Cambria Math" w:hAnsi="Cambria Math"/>
+            </w:rPr>
+            <m:t xml:space="preserve">ft</m:t>
+          </m:r>
+        </m:oMath>
+      </m:oMathPara>
+    </w:p>
+    <w:p>
+      <w:pPr>
+        <w:pStyle w:val="Normal"/>
+        <w:bidi w:val="0"/>
+        <w:jc w:val="left"/>
+        <w:rPr>
+          <w:rFonts w:ascii="Liberation Sans" w:hAnsi="Liberation Sans"/>
+        </w:rPr>
+      </w:pPr>
+      <w:r>
+        <w:rPr>
+          <w:rFonts w:ascii="Liberation Sans" w:hAnsi="Liberation Sans"/>
+        </w:rPr>
+      </w:r>
+      <m:oMathPara xmlns:m="http://schemas.openxmlformats.org/officeDocument/2006/math">
+        <m:oMathParaPr>
+          <m:jc m:val="left"/>
+        </m:oMathParaPr>
+        <m:oMath>
+          <m:sSub>
+            <m:e>
+              <m:r>
+                <w:rPr>
+                  <w:rFonts w:ascii="Cambria Math" w:hAnsi="Cambria Math"/>
+                </w:rPr>
+                <m:t xml:space="preserve">PE</m:t>
+              </m:r>
+            </m:e>
+            <m:sub>
+              <m:r>
+                <w:rPr>
+                  <w:rFonts w:ascii="Cambria Math" w:hAnsi="Cambria Math"/>
+                </w:rPr>
+                <m:t xml:space="preserve">e</m:t>
+              </m:r>
+            </m:sub>
+          </m:sSub>
+          <m:r>
+            <w:rPr>
+              <w:rFonts w:ascii="Cambria Math" w:hAnsi="Cambria Math"/>
+            </w:rPr>
+            <m:t xml:space="preserve">=</m:t>
+          </m:r>
+          <m:r>
+            <w:rPr>
+              <w:rFonts w:ascii="Cambria Math" w:hAnsi="Cambria Math"/>
+            </w:rPr>
+            <m:t xml:space="preserve">2</m:t>
+          </m:r>
+          <m:r>
+            <w:rPr>
+              <w:rFonts w:ascii="Cambria Math" w:hAnsi="Cambria Math"/>
+            </w:rPr>
+            <m:t xml:space="preserve">lb</m:t>
+          </m:r>
+          <m:r>
+            <w:rPr>
+              <w:rFonts w:ascii="Cambria Math" w:hAnsi="Cambria Math"/>
+            </w:rPr>
+            <m:t xml:space="preserve">ft</m:t>
+          </m:r>
+        </m:oMath>
+      </m:oMathPara>
+    </w:p>
+    <w:p>
+      <w:pPr>
+        <w:pStyle w:val="Normal"/>
+        <w:bidi w:val="0"/>
+        <w:jc w:val="left"/>
+        <w:rPr>
+          <w:rFonts w:ascii="Liberation Sans" w:hAnsi="Liberation Sans"/>
+        </w:rPr>
+      </w:pPr>
+      <w:r>
+        <w:rPr>
+          <w:rFonts w:ascii="Liberation Sans" w:hAnsi="Liberation Sans"/>
+        </w:rPr>
+      </w:r>
+      <m:oMathPara xmlns:m="http://schemas.openxmlformats.org/officeDocument/2006/math">
+        <m:oMathParaPr>
+          <m:jc m:val="left"/>
+        </m:oMathParaPr>
+        <m:oMath>
+          <m:r>
+            <w:rPr>
+              <w:rFonts w:ascii="Cambria Math" w:hAnsi="Cambria Math"/>
+            </w:rPr>
+            <m:t xml:space="preserve">PE</m:t>
+          </m:r>
+          <m:r>
+            <w:rPr>
+              <w:rFonts w:ascii="Cambria Math" w:hAnsi="Cambria Math"/>
+            </w:rPr>
+            <m:t xml:space="preserve">=</m:t>
+          </m:r>
+          <m:sSub>
+            <m:e>
+              <m:r>
+                <w:rPr>
+                  <w:rFonts w:ascii="Cambria Math" w:hAnsi="Cambria Math"/>
+                </w:rPr>
+                <m:t xml:space="preserve">PE</m:t>
+              </m:r>
+            </m:e>
+            <m:sub>
+              <m:r>
+                <w:rPr>
+                  <w:rFonts w:ascii="Cambria Math" w:hAnsi="Cambria Math"/>
+                </w:rPr>
+                <m:t xml:space="preserve">g</m:t>
+              </m:r>
+            </m:sub>
+          </m:sSub>
+          <m:r>
+            <w:rPr>
+              <w:rFonts w:ascii="Cambria Math" w:hAnsi="Cambria Math"/>
+            </w:rPr>
+            <m:t xml:space="preserve">+</m:t>
+          </m:r>
+          <m:sSub>
+            <m:e>
+              <m:r>
+                <w:rPr>
+                  <w:rFonts w:ascii="Cambria Math" w:hAnsi="Cambria Math"/>
+                </w:rPr>
+                <m:t xml:space="preserve">PE</m:t>
+              </m:r>
+            </m:e>
+            <m:sub>
+              <m:r>
+                <w:rPr>
+                  <w:rFonts w:ascii="Cambria Math" w:hAnsi="Cambria Math"/>
+                </w:rPr>
+                <m:t xml:space="preserve">e</m:t>
+              </m:r>
+            </m:sub>
+          </m:sSub>
+        </m:oMath>
+      </m:oMathPara>
+    </w:p>
+    <w:p>
+      <w:pPr>
+        <w:pStyle w:val="Normal"/>
+        <w:bidi w:val="0"/>
+        <w:jc w:val="left"/>
+        <w:rPr>
+          <w:rFonts w:ascii="Liberation Sans" w:hAnsi="Liberation Sans"/>
+        </w:rPr>
+      </w:pPr>
+      <w:r>
+        <w:rPr>
+          <w:rFonts w:ascii="Liberation Sans" w:hAnsi="Liberation Sans"/>
+        </w:rPr>
+      </w:r>
+      <m:oMathPara xmlns:m="http://schemas.openxmlformats.org/officeDocument/2006/math">
+        <m:oMathParaPr>
+          <m:jc m:val="left"/>
+        </m:oMathParaPr>
+        <m:oMath>
+          <m:r>
+            <w:rPr>
+              <w:rFonts w:ascii="Cambria Math" w:hAnsi="Cambria Math"/>
+            </w:rPr>
+            <m:t xml:space="preserve">PE</m:t>
+          </m:r>
+          <m:r>
+            <w:rPr>
+              <w:rFonts w:ascii="Cambria Math" w:hAnsi="Cambria Math"/>
+            </w:rPr>
+            <m:t xml:space="preserve">=</m:t>
+          </m:r>
+          <m:r>
+            <w:rPr>
+              <w:rFonts w:ascii="Cambria Math" w:hAnsi="Cambria Math"/>
+            </w:rPr>
+            <m:t xml:space="preserve">10</m:t>
+          </m:r>
+          <m:r>
+            <w:rPr>
+              <w:rFonts w:ascii="Cambria Math" w:hAnsi="Cambria Math"/>
+            </w:rPr>
+            <m:t xml:space="preserve">+</m:t>
+          </m:r>
+          <m:r>
+            <w:rPr>
+              <w:rFonts w:ascii="Cambria Math" w:hAnsi="Cambria Math"/>
+            </w:rPr>
+            <m:t xml:space="preserve">2</m:t>
+          </m:r>
+          <m:r>
+            <w:rPr>
+              <w:rFonts w:ascii="Cambria Math" w:hAnsi="Cambria Math"/>
+            </w:rPr>
+            <m:t xml:space="preserve">lb</m:t>
+          </m:r>
+          <m:r>
+            <w:rPr>
+              <w:rFonts w:ascii="Cambria Math" w:hAnsi="Cambria Math"/>
+            </w:rPr>
+            <m:t xml:space="preserve">ft</m:t>
+          </m:r>
+        </m:oMath>
+      </m:oMathPara>
+    </w:p>
+    <w:p>
+      <w:pPr>
+        <w:pStyle w:val="Normal"/>
+        <w:bidi w:val="0"/>
+        <w:jc w:val="left"/>
+        <w:rPr>
+          <w:rFonts w:ascii="Liberation Sans" w:hAnsi="Liberation Sans"/>
+        </w:rPr>
+      </w:pPr>
+      <w:r>
+        <w:rPr>
+          <w:rFonts w:ascii="Liberation Sans" w:hAnsi="Liberation Sans"/>
+        </w:rPr>
+      </w:r>
+      <m:oMathPara xmlns:m="http://schemas.openxmlformats.org/officeDocument/2006/math">
+        <m:oMathParaPr>
+          <m:jc m:val="left"/>
+        </m:oMathParaPr>
+        <m:oMath>
+          <m:r>
+            <w:rPr>
+              <w:rFonts w:ascii="Cambria Math" w:hAnsi="Cambria Math"/>
+            </w:rPr>
+            <m:t xml:space="preserve">PE</m:t>
+          </m:r>
+          <m:r>
+            <w:rPr>
+              <w:rFonts w:ascii="Cambria Math" w:hAnsi="Cambria Math"/>
+            </w:rPr>
+            <m:t xml:space="preserve">=</m:t>
+          </m:r>
+          <m:r>
+            <w:rPr>
+              <w:rFonts w:ascii="Cambria Math" w:hAnsi="Cambria Math"/>
+            </w:rPr>
+            <m:t xml:space="preserve">12</m:t>
+          </m:r>
+          <m:r>
+            <w:rPr>
+              <w:rFonts w:ascii="Cambria Math" w:hAnsi="Cambria Math"/>
+            </w:rPr>
+            <m:t xml:space="preserve">lb</m:t>
+          </m:r>
+          <m:r>
+            <w:rPr>
+              <w:rFonts w:ascii="Cambria Math" w:hAnsi="Cambria Math"/>
+            </w:rPr>
+            <m:t xml:space="preserve">ft</m:t>
+          </m:r>
+        </m:oMath>
+      </m:oMathPara>
+    </w:p>
+    <w:p>
+      <w:pPr>
+        <w:pStyle w:val="Normal"/>
+        <w:bidi w:val="0"/>
+        <w:jc w:val="left"/>
+        <w:rPr>
+          <w:rFonts w:ascii="Liberation Sans" w:hAnsi="Liberation Sans"/>
+        </w:rPr>
+      </w:pPr>
+      <w:r>
+        <w:rPr>
+          <w:rFonts w:ascii="Liberation Sans" w:hAnsi="Liberation Sans"/>
+        </w:rPr>
+      </w:r>
+    </w:p>
+    <w:p>
+      <w:pPr>
+        <w:pStyle w:val="Normal"/>
+        <w:bidi w:val="0"/>
+        <w:jc w:val="left"/>
+        <w:rPr>
+          <w:rFonts w:ascii="Liberation Sans" w:hAnsi="Liberation Sans"/>
+        </w:rPr>
+      </w:pPr>
+      <w:r>
+        <w:rPr>
+          <w:rFonts w:ascii="Liberation Sans" w:hAnsi="Liberation Sans"/>
+        </w:rPr>
+        <w:t xml:space="preserve">At point two, the body has moved to its final position and </w:t>
+      </w:r>
+      <w:r>
+        <w:rPr>
+          <w:rFonts w:ascii="Liberation Sans" w:hAnsi="Liberation Sans"/>
+        </w:rPr>
+        <w:t>it is at its highest velocity and the gravitational potential energy will be 0. However, it will still have some elastic potential energy.</w:t>
+      </w:r>
+    </w:p>
     <w:sectPr>
       <w:type w:val="nextPage"/>
       <w:pgSz w:w="12240" w:h="15840"/>
@@ -2382,6 +3671,7 @@
       <w:pgNumType w:fmt="decimal"/>
       <w:formProt w:val="false"/>
       <w:textDirection w:val="lrTb"/>
+      <w:docGrid w:type="default" w:linePitch="100" w:charSpace="0"/>
     </w:sectPr>
   </w:body>
 </w:document>
@@ -2401,7 +3691,6 @@
     </w:rPrDefault>
     <w:pPrDefault>
       <w:pPr>
-        <w:widowControl/>
         <w:suppressAutoHyphens w:val="true"/>
       </w:pPr>
     </w:pPrDefault>
@@ -2411,7 +3700,10 @@
     <w:qFormat/>
     <w:pPr>
       <w:widowControl/>
+      <w:suppressAutoHyphens w:val="true"/>
       <w:bidi w:val="0"/>
+      <w:spacing w:before="0" w:after="0"/>
+      <w:jc w:val="left"/>
     </w:pPr>
     <w:rPr>
       <w:rFonts w:ascii="Liberation Serif" w:hAnsi="Liberation Serif" w:eastAsia="Noto Serif CJK SC" w:cs="Noto Sans"/>

</xml_diff>